<commit_message>
Agregada documentacion a memoria: Apartado de bateria de pruebas
</commit_message>
<xml_diff>
--- a/documentation/Documentacion a entregar/Memoria/Memoria.docx
+++ b/documentation/Documentacion a entregar/Memoria/Memoria.docx
@@ -270,7 +270,7 @@
                                   <w:noProof/>
                                   <w:sz w:val="36"/>
                                 </w:rPr>
-                                <w:t>07/06/2021</w:t>
+                                <w:t>08/06/2021</w:t>
                               </w:r>
                               <w:r>
                                 <w:rPr>
@@ -606,7 +606,7 @@
                             <w:noProof/>
                             <w:sz w:val="36"/>
                           </w:rPr>
-                          <w:t>07/06/2021</w:t>
+                          <w:t>08/06/2021</w:t>
                         </w:r>
                         <w:r>
                           <w:rPr>
@@ -11904,11 +11904,20 @@
     </w:p>
     <w:p>
       <w:pPr>
-        <w:rPr>
-          <w:sz w:val="24"/>
-          <w:szCs w:val="24"/>
-        </w:rPr>
-      </w:pPr>
+        <w:pStyle w:val="Ttulo2"/>
+        <w:numPr>
+          <w:ilvl w:val="1"/>
+          <w:numId w:val="4"/>
+        </w:numPr>
+      </w:pPr>
+      <w:proofErr w:type="spellStart"/>
+      <w:r>
+        <w:t>Tests</w:t>
+      </w:r>
+      <w:proofErr w:type="spellEnd"/>
+      <w:r>
+        <w:t xml:space="preserve"> de Integración</w:t>
+      </w:r>
     </w:p>
     <w:p>
       <w:pPr>
@@ -14217,7 +14226,148 @@
           <w:sz w:val="24"/>
           <w:szCs w:val="24"/>
         </w:rPr>
-        <w:t xml:space="preserve"> muestra a todos los usuarios que estén viendo el chat.</w:t>
+        <w:t xml:space="preserve"> muestra a todos los usuarios que estén viendo el chat</w:t>
+      </w:r>
+      <w:r>
+        <w:rPr>
+          <w:sz w:val="24"/>
+          <w:szCs w:val="24"/>
+        </w:rPr>
+        <w:t>.</w:t>
+      </w:r>
+    </w:p>
+    <w:p/>
+    <w:p>
+      <w:pPr>
+        <w:pStyle w:val="Ttulo2"/>
+        <w:numPr>
+          <w:ilvl w:val="1"/>
+          <w:numId w:val="4"/>
+        </w:numPr>
+      </w:pPr>
+      <w:r>
+        <w:t>Test unitarios</w:t>
+      </w:r>
+    </w:p>
+    <w:p/>
+    <w:p>
+      <w:pPr>
+        <w:pStyle w:val="Prrafodelista"/>
+        <w:numPr>
+          <w:ilvl w:val="0"/>
+          <w:numId w:val="24"/>
+        </w:numPr>
+        <w:rPr>
+          <w:szCs w:val="26"/>
+        </w:rPr>
+      </w:pPr>
+      <w:r>
+        <w:t>Todas las funciones de los controladores deben de realizar su función de forma correcta.</w:t>
+      </w:r>
+    </w:p>
+    <w:p>
+      <w:pPr>
+        <w:pStyle w:val="Prrafodelista"/>
+        <w:numPr>
+          <w:ilvl w:val="0"/>
+          <w:numId w:val="24"/>
+        </w:numPr>
+        <w:rPr>
+          <w:szCs w:val="26"/>
+        </w:rPr>
+      </w:pPr>
+      <w:r>
+        <w:t>Todas las funciones de los archivos JavaScript deben de realizar su función de forma correcta.</w:t>
+      </w:r>
+    </w:p>
+    <w:p>
+      <w:pPr>
+        <w:pStyle w:val="Prrafodelista"/>
+        <w:numPr>
+          <w:ilvl w:val="0"/>
+          <w:numId w:val="24"/>
+        </w:numPr>
+        <w:rPr>
+          <w:szCs w:val="26"/>
+        </w:rPr>
+      </w:pPr>
+      <w:r>
+        <w:t>Los usuarios solo pueden realizar las acciones que tienen designadas con respecto al rol que pertenezcan.</w:t>
+      </w:r>
+    </w:p>
+    <w:p>
+      <w:pPr>
+        <w:pStyle w:val="Prrafodelista"/>
+        <w:numPr>
+          <w:ilvl w:val="0"/>
+          <w:numId w:val="24"/>
+        </w:numPr>
+        <w:rPr>
+          <w:szCs w:val="26"/>
+        </w:rPr>
+      </w:pPr>
+      <w:r>
+        <w:t>Los usuarios solo pueden ver los datos que están dirigidos a ellos.</w:t>
+      </w:r>
+    </w:p>
+    <w:p>
+      <w:pPr>
+        <w:pStyle w:val="Prrafodelista"/>
+        <w:numPr>
+          <w:ilvl w:val="0"/>
+          <w:numId w:val="24"/>
+        </w:numPr>
+        <w:rPr>
+          <w:szCs w:val="26"/>
+        </w:rPr>
+      </w:pPr>
+      <w:r>
+        <w:t>Las funciones en los modelos deben de  funcionar correctamente.</w:t>
+      </w:r>
+    </w:p>
+    <w:p>
+      <w:pPr>
+        <w:pStyle w:val="Prrafodelista"/>
+        <w:numPr>
+          <w:ilvl w:val="0"/>
+          <w:numId w:val="24"/>
+        </w:numPr>
+        <w:rPr>
+          <w:szCs w:val="26"/>
+        </w:rPr>
+      </w:pPr>
+      <w:r>
+        <w:t>La relación entre entidades se realiza de forma correcta. (Relaciones en los modelos).</w:t>
+      </w:r>
+    </w:p>
+    <w:p>
+      <w:pPr>
+        <w:pStyle w:val="Prrafodelista"/>
+        <w:numPr>
+          <w:ilvl w:val="0"/>
+          <w:numId w:val="24"/>
+        </w:numPr>
+        <w:rPr>
+          <w:szCs w:val="26"/>
+        </w:rPr>
+      </w:pPr>
+      <w:r>
+        <w:t>No se pueden quedar datos residuales en la base de datos.</w:t>
+      </w:r>
+    </w:p>
+    <w:p>
+      <w:pPr>
+        <w:pStyle w:val="Prrafodelista"/>
+        <w:numPr>
+          <w:ilvl w:val="0"/>
+          <w:numId w:val="24"/>
+        </w:numPr>
+        <w:rPr>
+          <w:szCs w:val="26"/>
+        </w:rPr>
+      </w:pPr>
+      <w:r>
+        <w:t>No se pueden quedar ficheros adjuntos residuales.</w:t>
       </w:r>
       <w:r>
         <w:br w:type="page"/>
@@ -17115,6 +17265,96 @@
     </w:lvl>
   </w:abstractNum>
   <w:abstractNum w:abstractNumId="14" w15:restartNumberingAfterBreak="0">
+    <w:nsid w:val="2D18236D"/>
+    <w:multiLevelType w:val="hybridMultilevel"/>
+    <w:tmpl w:val="70D626BE"/>
+    <w:lvl w:ilvl="0" w:tplc="FD24D1DC">
+      <w:start w:val="1"/>
+      <w:numFmt w:val="decimal"/>
+      <w:lvlText w:val="%1."/>
+      <w:lvlJc w:val="left"/>
+      <w:pPr>
+        <w:ind w:left="720" w:hanging="360"/>
+      </w:pPr>
+      <w:rPr>
+        <w:rFonts w:hint="default"/>
+        <w:sz w:val="24"/>
+      </w:rPr>
+    </w:lvl>
+    <w:lvl w:ilvl="1" w:tplc="0C0A0019" w:tentative="1">
+      <w:start w:val="1"/>
+      <w:numFmt w:val="lowerLetter"/>
+      <w:lvlText w:val="%2."/>
+      <w:lvlJc w:val="left"/>
+      <w:pPr>
+        <w:ind w:left="1440" w:hanging="360"/>
+      </w:pPr>
+    </w:lvl>
+    <w:lvl w:ilvl="2" w:tplc="0C0A001B" w:tentative="1">
+      <w:start w:val="1"/>
+      <w:numFmt w:val="lowerRoman"/>
+      <w:lvlText w:val="%3."/>
+      <w:lvlJc w:val="right"/>
+      <w:pPr>
+        <w:ind w:left="2160" w:hanging="180"/>
+      </w:pPr>
+    </w:lvl>
+    <w:lvl w:ilvl="3" w:tplc="0C0A000F" w:tentative="1">
+      <w:start w:val="1"/>
+      <w:numFmt w:val="decimal"/>
+      <w:lvlText w:val="%4."/>
+      <w:lvlJc w:val="left"/>
+      <w:pPr>
+        <w:ind w:left="2880" w:hanging="360"/>
+      </w:pPr>
+    </w:lvl>
+    <w:lvl w:ilvl="4" w:tplc="0C0A0019" w:tentative="1">
+      <w:start w:val="1"/>
+      <w:numFmt w:val="lowerLetter"/>
+      <w:lvlText w:val="%5."/>
+      <w:lvlJc w:val="left"/>
+      <w:pPr>
+        <w:ind w:left="3600" w:hanging="360"/>
+      </w:pPr>
+    </w:lvl>
+    <w:lvl w:ilvl="5" w:tplc="0C0A001B" w:tentative="1">
+      <w:start w:val="1"/>
+      <w:numFmt w:val="lowerRoman"/>
+      <w:lvlText w:val="%6."/>
+      <w:lvlJc w:val="right"/>
+      <w:pPr>
+        <w:ind w:left="4320" w:hanging="180"/>
+      </w:pPr>
+    </w:lvl>
+    <w:lvl w:ilvl="6" w:tplc="0C0A000F" w:tentative="1">
+      <w:start w:val="1"/>
+      <w:numFmt w:val="decimal"/>
+      <w:lvlText w:val="%7."/>
+      <w:lvlJc w:val="left"/>
+      <w:pPr>
+        <w:ind w:left="5040" w:hanging="360"/>
+      </w:pPr>
+    </w:lvl>
+    <w:lvl w:ilvl="7" w:tplc="0C0A0019" w:tentative="1">
+      <w:start w:val="1"/>
+      <w:numFmt w:val="lowerLetter"/>
+      <w:lvlText w:val="%8."/>
+      <w:lvlJc w:val="left"/>
+      <w:pPr>
+        <w:ind w:left="5760" w:hanging="360"/>
+      </w:pPr>
+    </w:lvl>
+    <w:lvl w:ilvl="8" w:tplc="0C0A001B" w:tentative="1">
+      <w:start w:val="1"/>
+      <w:numFmt w:val="lowerRoman"/>
+      <w:lvlText w:val="%9."/>
+      <w:lvlJc w:val="right"/>
+      <w:pPr>
+        <w:ind w:left="6480" w:hanging="180"/>
+      </w:pPr>
+    </w:lvl>
+  </w:abstractNum>
+  <w:abstractNum w:abstractNumId="15" w15:restartNumberingAfterBreak="0">
     <w:nsid w:val="2F8A79B9"/>
     <w:multiLevelType w:val="hybridMultilevel"/>
     <w:tmpl w:val="05F01E1C"/>
@@ -17227,7 +17467,7 @@
       </w:rPr>
     </w:lvl>
   </w:abstractNum>
-  <w:abstractNum w:abstractNumId="15" w15:restartNumberingAfterBreak="0">
+  <w:abstractNum w:abstractNumId="16" w15:restartNumberingAfterBreak="0">
     <w:nsid w:val="340D2185"/>
     <w:multiLevelType w:val="hybridMultilevel"/>
     <w:tmpl w:val="50B81B84"/>
@@ -17340,7 +17580,7 @@
       </w:rPr>
     </w:lvl>
   </w:abstractNum>
-  <w:abstractNum w:abstractNumId="16" w15:restartNumberingAfterBreak="0">
+  <w:abstractNum w:abstractNumId="17" w15:restartNumberingAfterBreak="0">
     <w:nsid w:val="429811AC"/>
     <w:multiLevelType w:val="hybridMultilevel"/>
     <w:tmpl w:val="38F6BA5C"/>
@@ -17453,7 +17693,7 @@
       </w:rPr>
     </w:lvl>
   </w:abstractNum>
-  <w:abstractNum w:abstractNumId="17" w15:restartNumberingAfterBreak="0">
+  <w:abstractNum w:abstractNumId="18" w15:restartNumberingAfterBreak="0">
     <w:nsid w:val="43E56AB3"/>
     <w:multiLevelType w:val="hybridMultilevel"/>
     <w:tmpl w:val="3552F428"/>
@@ -17566,7 +17806,7 @@
       </w:rPr>
     </w:lvl>
   </w:abstractNum>
-  <w:abstractNum w:abstractNumId="18" w15:restartNumberingAfterBreak="0">
+  <w:abstractNum w:abstractNumId="19" w15:restartNumberingAfterBreak="0">
     <w:nsid w:val="47DA2782"/>
     <w:multiLevelType w:val="hybridMultilevel"/>
     <w:tmpl w:val="1848F59A"/>
@@ -17679,7 +17919,97 @@
       </w:rPr>
     </w:lvl>
   </w:abstractNum>
-  <w:abstractNum w:abstractNumId="19" w15:restartNumberingAfterBreak="0">
+  <w:abstractNum w:abstractNumId="20" w15:restartNumberingAfterBreak="0">
+    <w:nsid w:val="48D5506B"/>
+    <w:multiLevelType w:val="hybridMultilevel"/>
+    <w:tmpl w:val="7DA493AA"/>
+    <w:lvl w:ilvl="0" w:tplc="17B849FA">
+      <w:start w:val="1"/>
+      <w:numFmt w:val="decimal"/>
+      <w:lvlText w:val="%1."/>
+      <w:lvlJc w:val="left"/>
+      <w:pPr>
+        <w:ind w:left="720" w:hanging="360"/>
+      </w:pPr>
+      <w:rPr>
+        <w:rFonts w:hint="default"/>
+        <w:sz w:val="24"/>
+      </w:rPr>
+    </w:lvl>
+    <w:lvl w:ilvl="1" w:tplc="0C0A0019" w:tentative="1">
+      <w:start w:val="1"/>
+      <w:numFmt w:val="lowerLetter"/>
+      <w:lvlText w:val="%2."/>
+      <w:lvlJc w:val="left"/>
+      <w:pPr>
+        <w:ind w:left="1440" w:hanging="360"/>
+      </w:pPr>
+    </w:lvl>
+    <w:lvl w:ilvl="2" w:tplc="0C0A001B" w:tentative="1">
+      <w:start w:val="1"/>
+      <w:numFmt w:val="lowerRoman"/>
+      <w:lvlText w:val="%3."/>
+      <w:lvlJc w:val="right"/>
+      <w:pPr>
+        <w:ind w:left="2160" w:hanging="180"/>
+      </w:pPr>
+    </w:lvl>
+    <w:lvl w:ilvl="3" w:tplc="0C0A000F" w:tentative="1">
+      <w:start w:val="1"/>
+      <w:numFmt w:val="decimal"/>
+      <w:lvlText w:val="%4."/>
+      <w:lvlJc w:val="left"/>
+      <w:pPr>
+        <w:ind w:left="2880" w:hanging="360"/>
+      </w:pPr>
+    </w:lvl>
+    <w:lvl w:ilvl="4" w:tplc="0C0A0019" w:tentative="1">
+      <w:start w:val="1"/>
+      <w:numFmt w:val="lowerLetter"/>
+      <w:lvlText w:val="%5."/>
+      <w:lvlJc w:val="left"/>
+      <w:pPr>
+        <w:ind w:left="3600" w:hanging="360"/>
+      </w:pPr>
+    </w:lvl>
+    <w:lvl w:ilvl="5" w:tplc="0C0A001B" w:tentative="1">
+      <w:start w:val="1"/>
+      <w:numFmt w:val="lowerRoman"/>
+      <w:lvlText w:val="%6."/>
+      <w:lvlJc w:val="right"/>
+      <w:pPr>
+        <w:ind w:left="4320" w:hanging="180"/>
+      </w:pPr>
+    </w:lvl>
+    <w:lvl w:ilvl="6" w:tplc="0C0A000F" w:tentative="1">
+      <w:start w:val="1"/>
+      <w:numFmt w:val="decimal"/>
+      <w:lvlText w:val="%7."/>
+      <w:lvlJc w:val="left"/>
+      <w:pPr>
+        <w:ind w:left="5040" w:hanging="360"/>
+      </w:pPr>
+    </w:lvl>
+    <w:lvl w:ilvl="7" w:tplc="0C0A0019" w:tentative="1">
+      <w:start w:val="1"/>
+      <w:numFmt w:val="lowerLetter"/>
+      <w:lvlText w:val="%8."/>
+      <w:lvlJc w:val="left"/>
+      <w:pPr>
+        <w:ind w:left="5760" w:hanging="360"/>
+      </w:pPr>
+    </w:lvl>
+    <w:lvl w:ilvl="8" w:tplc="0C0A001B" w:tentative="1">
+      <w:start w:val="1"/>
+      <w:numFmt w:val="lowerRoman"/>
+      <w:lvlText w:val="%9."/>
+      <w:lvlJc w:val="right"/>
+      <w:pPr>
+        <w:ind w:left="6480" w:hanging="180"/>
+      </w:pPr>
+    </w:lvl>
+  </w:abstractNum>
+  <w:abstractNum w:abstractNumId="21" w15:restartNumberingAfterBreak="0">
     <w:nsid w:val="4989421D"/>
     <w:multiLevelType w:val="hybridMultilevel"/>
     <w:tmpl w:val="24F4167A"/>
@@ -17792,7 +18122,7 @@
       </w:rPr>
     </w:lvl>
   </w:abstractNum>
-  <w:abstractNum w:abstractNumId="20" w15:restartNumberingAfterBreak="0">
+  <w:abstractNum w:abstractNumId="22" w15:restartNumberingAfterBreak="0">
     <w:nsid w:val="4C8A058D"/>
     <w:multiLevelType w:val="hybridMultilevel"/>
     <w:tmpl w:val="6284F99A"/>
@@ -17905,7 +18235,7 @@
       </w:rPr>
     </w:lvl>
   </w:abstractNum>
-  <w:abstractNum w:abstractNumId="21" w15:restartNumberingAfterBreak="0">
+  <w:abstractNum w:abstractNumId="23" w15:restartNumberingAfterBreak="0">
     <w:nsid w:val="78925C0B"/>
     <w:multiLevelType w:val="hybridMultilevel"/>
     <w:tmpl w:val="AFAC0118"/>
@@ -18022,10 +18352,10 @@
     <w:abstractNumId w:val="4"/>
   </w:num>
   <w:num w:numId="2">
-    <w:abstractNumId w:val="14"/>
+    <w:abstractNumId w:val="15"/>
   </w:num>
   <w:num w:numId="3">
-    <w:abstractNumId w:val="17"/>
+    <w:abstractNumId w:val="18"/>
   </w:num>
   <w:num w:numId="4">
     <w:abstractNumId w:val="8"/>
@@ -18043,7 +18373,7 @@
     <w:abstractNumId w:val="12"/>
   </w:num>
   <w:num w:numId="9">
-    <w:abstractNumId w:val="19"/>
+    <w:abstractNumId w:val="21"/>
   </w:num>
   <w:num w:numId="10">
     <w:abstractNumId w:val="2"/>
@@ -18052,28 +18382,28 @@
     <w:abstractNumId w:val="10"/>
   </w:num>
   <w:num w:numId="12">
-    <w:abstractNumId w:val="16"/>
+    <w:abstractNumId w:val="17"/>
   </w:num>
   <w:num w:numId="13">
-    <w:abstractNumId w:val="21"/>
+    <w:abstractNumId w:val="23"/>
   </w:num>
   <w:num w:numId="14">
     <w:abstractNumId w:val="0"/>
   </w:num>
   <w:num w:numId="15">
-    <w:abstractNumId w:val="15"/>
+    <w:abstractNumId w:val="16"/>
   </w:num>
   <w:num w:numId="16">
     <w:abstractNumId w:val="7"/>
   </w:num>
   <w:num w:numId="17">
-    <w:abstractNumId w:val="20"/>
+    <w:abstractNumId w:val="22"/>
   </w:num>
   <w:num w:numId="18">
     <w:abstractNumId w:val="1"/>
   </w:num>
   <w:num w:numId="19">
-    <w:abstractNumId w:val="18"/>
+    <w:abstractNumId w:val="19"/>
   </w:num>
   <w:num w:numId="20">
     <w:abstractNumId w:val="6"/>
@@ -18083,6 +18413,12 @@
   </w:num>
   <w:num w:numId="22">
     <w:abstractNumId w:val="5"/>
+  </w:num>
+  <w:num w:numId="23">
+    <w:abstractNumId w:val="20"/>
+  </w:num>
+  <w:num w:numId="24">
+    <w:abstractNumId w:val="14"/>
   </w:num>
 </w:numbering>
 </file>
@@ -19291,6 +19627,7 @@
     <w:rsid w:val="00402FB9"/>
     <w:rsid w:val="004469CE"/>
     <w:rsid w:val="00466159"/>
+    <w:rsid w:val="004730FF"/>
     <w:rsid w:val="00690047"/>
     <w:rsid w:val="00992312"/>
     <w:rsid w:val="009C43A9"/>

</xml_diff>